<commit_message>
sprint 4 review and retro
</commit_message>
<xml_diff>
--- a/AgileArtifacts/Sprint Reviews and Retros.docx
+++ b/AgileArtifacts/Sprint Reviews and Retros.docx
@@ -762,6 +762,8 @@
       <w:r>
         <w:t>2</w:t>
       </w:r>
+      <w:bookmarkStart w:id="0" w:name="_GoBack"/>
+      <w:bookmarkEnd w:id="0"/>
     </w:p>
     <w:p>
       <w:pPr>
@@ -836,54 +838,26 @@
           <w:rFonts w:eastAsia="Times New Roman" w:cs="Times New Roman"/>
           <w:lang w:val="en"/>
         </w:rPr>
-        <w:t xml:space="preserve">Made change </w:t>
-      </w:r>
+        <w:t>Made change to the user story after roadblock to limit to only food  reports (dropped device and drop and made the separate stories)</w:t>
+      </w:r>
+    </w:p>
+    <w:p>
+      <w:pPr>
+        <w:pStyle w:val="ListParagraph"/>
+        <w:numPr>
+          <w:ilvl w:val="0"/>
+          <w:numId w:val="2"/>
+        </w:numPr>
+        <w:spacing w:line="254" w:lineRule="auto"/>
+        <w:rPr>
+          <w:rFonts w:eastAsia="Times New Roman" w:cs="Times New Roman"/>
+        </w:rPr>
+      </w:pPr>
       <w:r>
         <w:rPr>
           <w:rFonts w:eastAsia="Times New Roman" w:cs="Times New Roman"/>
           <w:lang w:val="en"/>
         </w:rPr>
-        <w:t xml:space="preserve">to the user story after roadblock to limit to </w:t>
-      </w:r>
-      <w:r>
-        <w:rPr>
-          <w:rFonts w:eastAsia="Times New Roman" w:cs="Times New Roman"/>
-          <w:lang w:val="en"/>
-        </w:rPr>
-        <w:t xml:space="preserve">only food </w:t>
-      </w:r>
-      <w:r>
-        <w:rPr>
-          <w:rFonts w:eastAsia="Times New Roman" w:cs="Times New Roman"/>
-          <w:lang w:val="en"/>
-        </w:rPr>
-        <w:t xml:space="preserve"> reports </w:t>
-      </w:r>
-      <w:r>
-        <w:rPr>
-          <w:rFonts w:eastAsia="Times New Roman" w:cs="Times New Roman"/>
-          <w:lang w:val="en"/>
-        </w:rPr>
-        <w:t>(dropped device and drop and made the separate stories)</w:t>
-      </w:r>
-    </w:p>
-    <w:p>
-      <w:pPr>
-        <w:pStyle w:val="ListParagraph"/>
-        <w:numPr>
-          <w:ilvl w:val="0"/>
-          <w:numId w:val="2"/>
-        </w:numPr>
-        <w:spacing w:line="254" w:lineRule="auto"/>
-        <w:rPr>
-          <w:rFonts w:eastAsia="Times New Roman" w:cs="Times New Roman"/>
-        </w:rPr>
-      </w:pPr>
-      <w:r>
-        <w:rPr>
-          <w:rFonts w:eastAsia="Times New Roman" w:cs="Times New Roman"/>
-          <w:lang w:val="en"/>
-        </w:rPr>
         <w:t xml:space="preserve">Started </w:t>
       </w:r>
       <w:r>
@@ -1692,6 +1666,37 @@
           <w:sz w:val="24"/>
           <w:szCs w:val="24"/>
         </w:rPr>
+        <w:t xml:space="preserve">Completed </w:t>
+      </w:r>
+      <w:r>
+        <w:rPr>
+          <w:rFonts w:ascii="Calibri" w:eastAsia="Times New Roman" w:hAnsi="Calibri" w:cs="Times New Roman"/>
+          <w:sz w:val="24"/>
+          <w:szCs w:val="24"/>
+        </w:rPr>
+        <w:t>all US planned</w:t>
+      </w:r>
+    </w:p>
+    <w:p>
+      <w:pPr>
+        <w:pStyle w:val="ListParagraph"/>
+        <w:numPr>
+          <w:ilvl w:val="0"/>
+          <w:numId w:val="3"/>
+        </w:numPr>
+        <w:spacing w:after="0" w:line="240" w:lineRule="auto"/>
+        <w:rPr>
+          <w:rFonts w:ascii="Calibri" w:eastAsia="Times New Roman" w:hAnsi="Calibri" w:cs="Times New Roman"/>
+          <w:sz w:val="24"/>
+          <w:szCs w:val="24"/>
+        </w:rPr>
+      </w:pPr>
+      <w:r>
+        <w:rPr>
+          <w:rFonts w:ascii="Calibri" w:eastAsia="Times New Roman" w:hAnsi="Calibri" w:cs="Times New Roman"/>
+          <w:sz w:val="24"/>
+          <w:szCs w:val="24"/>
+        </w:rPr>
         <w:t>Earned 6</w:t>
       </w:r>
       <w:r>
@@ -2303,8 +2308,6 @@
           <w:szCs w:val="24"/>
         </w:rPr>
       </w:pPr>
-      <w:bookmarkStart w:id="0" w:name="_GoBack"/>
-      <w:bookmarkEnd w:id="0"/>
       <w:r>
         <w:rPr>
           <w:rFonts w:ascii="Calibri" w:eastAsia="Times New Roman" w:hAnsi="Calibri" w:cs="Times New Roman"/>
@@ -2357,6 +2360,7 @@
         </w:numPr>
       </w:pPr>
       <w:r>
+        <w:lastRenderedPageBreak/>
         <w:t>Add everyone to the build failure message</w:t>
       </w:r>
     </w:p>
@@ -2369,8 +2373,771 @@
         </w:numPr>
       </w:pPr>
       <w:r>
+        <w:t>Get auto build scripts up to date by adding task to US on board to track updates to build docs when changes are made</w:t>
+      </w:r>
+    </w:p>
+    <w:p>
+      <w:pPr>
+        <w:spacing w:before="100" w:beforeAutospacing="1" w:after="100" w:afterAutospacing="1" w:line="240" w:lineRule="auto"/>
+        <w:rPr>
+          <w:rFonts w:ascii="Calibri" w:eastAsia="Times New Roman" w:hAnsi="Calibri" w:cs="Times New Roman"/>
+          <w:color w:val="000000"/>
+          <w:sz w:val="24"/>
+          <w:szCs w:val="24"/>
+        </w:rPr>
+      </w:pPr>
+    </w:p>
+    <w:p>
+      <w:pPr>
+        <w:spacing w:before="100" w:beforeAutospacing="1" w:after="100" w:afterAutospacing="1" w:line="240" w:lineRule="auto"/>
+        <w:rPr>
+          <w:rFonts w:ascii="Calibri" w:eastAsia="Times New Roman" w:hAnsi="Calibri" w:cs="Times New Roman"/>
+          <w:color w:val="000000"/>
+          <w:sz w:val="24"/>
+          <w:szCs w:val="24"/>
+        </w:rPr>
+      </w:pPr>
+    </w:p>
+    <w:p>
+      <w:pPr>
+        <w:pStyle w:val="Heading1"/>
+        <w:rPr>
+          <w:rFonts w:eastAsia="Times New Roman"/>
+        </w:rPr>
+      </w:pPr>
+      <w:r>
+        <w:rPr>
+          <w:rFonts w:eastAsia="Times New Roman"/>
+        </w:rPr>
         <w:lastRenderedPageBreak/>
-        <w:t>Get auto build scripts up to date by adding task to US on board to track updates to build docs when changes are made</w:t>
+        <w:t>Sprint 4</w:t>
+      </w:r>
+    </w:p>
+    <w:p>
+      <w:pPr>
+        <w:spacing w:after="0" w:line="240" w:lineRule="auto"/>
+        <w:rPr>
+          <w:rFonts w:ascii="Calibri" w:eastAsia="Times New Roman" w:hAnsi="Calibri" w:cs="Times New Roman"/>
+          <w:sz w:val="24"/>
+          <w:szCs w:val="24"/>
+        </w:rPr>
+      </w:pPr>
+    </w:p>
+    <w:p>
+      <w:pPr>
+        <w:spacing w:after="0" w:line="240" w:lineRule="auto"/>
+        <w:rPr>
+          <w:rFonts w:ascii="Calibri" w:eastAsia="Times New Roman" w:hAnsi="Calibri" w:cs="Times New Roman"/>
+          <w:b/>
+          <w:sz w:val="24"/>
+          <w:szCs w:val="24"/>
+        </w:rPr>
+      </w:pPr>
+      <w:r>
+        <w:rPr>
+          <w:rFonts w:ascii="Calibri" w:eastAsia="Times New Roman" w:hAnsi="Calibri" w:cs="Times New Roman"/>
+          <w:b/>
+          <w:sz w:val="24"/>
+          <w:szCs w:val="24"/>
+        </w:rPr>
+        <w:t>Sprint Review</w:t>
+      </w:r>
+    </w:p>
+    <w:p>
+      <w:pPr>
+        <w:pStyle w:val="ListParagraph"/>
+        <w:numPr>
+          <w:ilvl w:val="0"/>
+          <w:numId w:val="3"/>
+        </w:numPr>
+        <w:spacing w:after="0" w:line="240" w:lineRule="auto"/>
+        <w:rPr>
+          <w:rFonts w:ascii="Calibri" w:eastAsia="Times New Roman" w:hAnsi="Calibri" w:cs="Times New Roman"/>
+          <w:sz w:val="24"/>
+          <w:szCs w:val="24"/>
+        </w:rPr>
+      </w:pPr>
+      <w:r>
+        <w:rPr>
+          <w:rFonts w:ascii="Calibri" w:eastAsia="Times New Roman" w:hAnsi="Calibri" w:cs="Times New Roman"/>
+          <w:sz w:val="24"/>
+          <w:szCs w:val="24"/>
+        </w:rPr>
+        <w:t xml:space="preserve">90 - </w:t>
+      </w:r>
+      <w:r>
+        <w:rPr>
+          <w:rFonts w:ascii="Calibri" w:eastAsia="Times New Roman" w:hAnsi="Calibri" w:cs="Times New Roman"/>
+          <w:sz w:val="24"/>
+          <w:szCs w:val="24"/>
+        </w:rPr>
+        <w:t>As a user, I would like to see the total number of recalls in the last 90 days.</w:t>
+      </w:r>
+    </w:p>
+    <w:p>
+      <w:pPr>
+        <w:pStyle w:val="ListParagraph"/>
+        <w:numPr>
+          <w:ilvl w:val="0"/>
+          <w:numId w:val="3"/>
+        </w:numPr>
+        <w:spacing w:after="0" w:line="240" w:lineRule="auto"/>
+        <w:rPr>
+          <w:rFonts w:ascii="Calibri" w:eastAsia="Times New Roman" w:hAnsi="Calibri" w:cs="Times New Roman"/>
+          <w:sz w:val="24"/>
+          <w:szCs w:val="24"/>
+        </w:rPr>
+      </w:pPr>
+      <w:r>
+        <w:rPr>
+          <w:rFonts w:ascii="Calibri" w:eastAsia="Times New Roman" w:hAnsi="Calibri" w:cs="Times New Roman"/>
+          <w:sz w:val="24"/>
+          <w:szCs w:val="24"/>
+        </w:rPr>
+        <w:t xml:space="preserve">119 (Issue promoted to US) </w:t>
+      </w:r>
+      <w:r>
+        <w:rPr>
+          <w:rFonts w:ascii="Calibri" w:eastAsia="Times New Roman" w:hAnsi="Calibri" w:cs="Times New Roman"/>
+          <w:sz w:val="24"/>
+          <w:szCs w:val="24"/>
+        </w:rPr>
+        <w:t xml:space="preserve">Add header to modal window for enhancement </w:t>
+      </w:r>
+      <w:proofErr w:type="spellStart"/>
+      <w:r>
+        <w:rPr>
+          <w:rFonts w:ascii="Calibri" w:eastAsia="Times New Roman" w:hAnsi="Calibri" w:cs="Times New Roman"/>
+          <w:sz w:val="24"/>
+          <w:szCs w:val="24"/>
+        </w:rPr>
+        <w:t>repor</w:t>
+      </w:r>
+      <w:proofErr w:type="spellEnd"/>
+    </w:p>
+    <w:p>
+      <w:pPr>
+        <w:pStyle w:val="ListParagraph"/>
+        <w:numPr>
+          <w:ilvl w:val="0"/>
+          <w:numId w:val="3"/>
+        </w:numPr>
+        <w:spacing w:after="0" w:line="240" w:lineRule="auto"/>
+        <w:rPr>
+          <w:rFonts w:ascii="Calibri" w:eastAsia="Times New Roman" w:hAnsi="Calibri" w:cs="Times New Roman"/>
+          <w:sz w:val="24"/>
+          <w:szCs w:val="24"/>
+        </w:rPr>
+      </w:pPr>
+      <w:r>
+        <w:rPr>
+          <w:rFonts w:ascii="Calibri" w:eastAsia="Times New Roman" w:hAnsi="Calibri" w:cs="Times New Roman"/>
+          <w:sz w:val="24"/>
+          <w:szCs w:val="24"/>
+        </w:rPr>
+        <w:t xml:space="preserve">117 </w:t>
+      </w:r>
+      <w:r>
+        <w:rPr>
+          <w:rFonts w:ascii="Calibri" w:eastAsia="Times New Roman" w:hAnsi="Calibri" w:cs="Times New Roman"/>
+          <w:sz w:val="24"/>
+          <w:szCs w:val="24"/>
+        </w:rPr>
+        <w:t xml:space="preserve">(Issue promoted to US) </w:t>
+      </w:r>
+      <w:r>
+        <w:rPr>
+          <w:rFonts w:ascii="Calibri" w:eastAsia="Times New Roman" w:hAnsi="Calibri" w:cs="Times New Roman"/>
+          <w:sz w:val="24"/>
+          <w:szCs w:val="24"/>
+        </w:rPr>
+        <w:t>Update color of corn, hard to see. Add to food label</w:t>
+      </w:r>
+    </w:p>
+    <w:p>
+      <w:pPr>
+        <w:pStyle w:val="ListParagraph"/>
+        <w:numPr>
+          <w:ilvl w:val="0"/>
+          <w:numId w:val="3"/>
+        </w:numPr>
+        <w:spacing w:after="0" w:line="240" w:lineRule="auto"/>
+        <w:rPr>
+          <w:rFonts w:ascii="Calibri" w:eastAsia="Times New Roman" w:hAnsi="Calibri" w:cs="Times New Roman"/>
+          <w:sz w:val="24"/>
+          <w:szCs w:val="24"/>
+        </w:rPr>
+      </w:pPr>
+      <w:r>
+        <w:rPr>
+          <w:rFonts w:ascii="Calibri" w:eastAsia="Times New Roman" w:hAnsi="Calibri" w:cs="Times New Roman"/>
+          <w:sz w:val="24"/>
+          <w:szCs w:val="24"/>
+        </w:rPr>
+        <w:t xml:space="preserve">30 - </w:t>
+      </w:r>
+      <w:r>
+        <w:rPr>
+          <w:rFonts w:ascii="Calibri" w:eastAsia="Times New Roman" w:hAnsi="Calibri" w:cs="Times New Roman"/>
+          <w:sz w:val="24"/>
+          <w:szCs w:val="24"/>
+        </w:rPr>
+        <w:t>As a user, I would like to view a map of the recalls that have occurred in the last 90 days so that I can see where the recalls came from.</w:t>
+      </w:r>
+    </w:p>
+    <w:p>
+      <w:pPr>
+        <w:pStyle w:val="ListParagraph"/>
+        <w:numPr>
+          <w:ilvl w:val="0"/>
+          <w:numId w:val="3"/>
+        </w:numPr>
+        <w:spacing w:after="0" w:line="240" w:lineRule="auto"/>
+        <w:rPr>
+          <w:rFonts w:ascii="Calibri" w:eastAsia="Times New Roman" w:hAnsi="Calibri" w:cs="Times New Roman"/>
+          <w:sz w:val="24"/>
+          <w:szCs w:val="24"/>
+        </w:rPr>
+      </w:pPr>
+      <w:r>
+        <w:rPr>
+          <w:rFonts w:ascii="Calibri" w:eastAsia="Times New Roman" w:hAnsi="Calibri" w:cs="Times New Roman"/>
+          <w:sz w:val="24"/>
+          <w:szCs w:val="24"/>
+        </w:rPr>
+        <w:t xml:space="preserve">28 - </w:t>
+      </w:r>
+      <w:r>
+        <w:rPr>
+          <w:rFonts w:ascii="Calibri" w:eastAsia="Times New Roman" w:hAnsi="Calibri" w:cs="Times New Roman"/>
+          <w:sz w:val="24"/>
+          <w:szCs w:val="24"/>
+        </w:rPr>
+        <w:t>As a user, I would like to refine results by a specific keyword so that I can see any recall information related to it.</w:t>
+      </w:r>
+    </w:p>
+    <w:p>
+      <w:pPr>
+        <w:pStyle w:val="ListParagraph"/>
+        <w:numPr>
+          <w:ilvl w:val="0"/>
+          <w:numId w:val="3"/>
+        </w:numPr>
+        <w:spacing w:after="0" w:line="240" w:lineRule="auto"/>
+        <w:rPr>
+          <w:rFonts w:ascii="Calibri" w:eastAsia="Times New Roman" w:hAnsi="Calibri" w:cs="Times New Roman"/>
+          <w:sz w:val="24"/>
+          <w:szCs w:val="24"/>
+        </w:rPr>
+      </w:pPr>
+      <w:r>
+        <w:rPr>
+          <w:rFonts w:ascii="Calibri" w:eastAsia="Times New Roman" w:hAnsi="Calibri" w:cs="Times New Roman"/>
+          <w:sz w:val="24"/>
+          <w:szCs w:val="24"/>
+        </w:rPr>
+        <w:t xml:space="preserve">112 - </w:t>
+      </w:r>
+      <w:r>
+        <w:rPr>
+          <w:rFonts w:ascii="Calibri" w:eastAsia="Times New Roman" w:hAnsi="Calibri" w:cs="Times New Roman"/>
+          <w:sz w:val="24"/>
+          <w:szCs w:val="24"/>
+        </w:rPr>
+        <w:t xml:space="preserve">As a dev/ops </w:t>
+      </w:r>
+      <w:proofErr w:type="spellStart"/>
+      <w:r>
+        <w:rPr>
+          <w:rFonts w:ascii="Calibri" w:eastAsia="Times New Roman" w:hAnsi="Calibri" w:cs="Times New Roman"/>
+          <w:sz w:val="24"/>
+          <w:szCs w:val="24"/>
+        </w:rPr>
+        <w:t>eng</w:t>
+      </w:r>
+      <w:proofErr w:type="spellEnd"/>
+      <w:r>
+        <w:rPr>
+          <w:rFonts w:ascii="Calibri" w:eastAsia="Times New Roman" w:hAnsi="Calibri" w:cs="Times New Roman"/>
+          <w:sz w:val="24"/>
+          <w:szCs w:val="24"/>
+        </w:rPr>
+        <w:t>, I would like to be notified if there are issues with production.</w:t>
+      </w:r>
+    </w:p>
+    <w:p>
+      <w:pPr>
+        <w:spacing w:after="0" w:line="240" w:lineRule="auto"/>
+        <w:rPr>
+          <w:rFonts w:ascii="Calibri" w:eastAsia="Times New Roman" w:hAnsi="Calibri" w:cs="Times New Roman"/>
+          <w:sz w:val="24"/>
+          <w:szCs w:val="24"/>
+        </w:rPr>
+      </w:pPr>
+    </w:p>
+    <w:p>
+      <w:pPr>
+        <w:spacing w:after="0" w:line="240" w:lineRule="auto"/>
+        <w:rPr>
+          <w:rFonts w:ascii="Calibri" w:eastAsia="Times New Roman" w:hAnsi="Calibri" w:cs="Times New Roman"/>
+          <w:sz w:val="24"/>
+          <w:szCs w:val="24"/>
+        </w:rPr>
+      </w:pPr>
+    </w:p>
+    <w:p>
+      <w:pPr>
+        <w:spacing w:after="0" w:line="240" w:lineRule="auto"/>
+        <w:rPr>
+          <w:rFonts w:ascii="Calibri" w:eastAsia="Times New Roman" w:hAnsi="Calibri" w:cs="Times New Roman"/>
+          <w:sz w:val="24"/>
+          <w:szCs w:val="24"/>
+        </w:rPr>
+      </w:pPr>
+      <w:r>
+        <w:rPr>
+          <w:rFonts w:ascii="Calibri" w:eastAsia="Times New Roman" w:hAnsi="Calibri" w:cs="Times New Roman"/>
+          <w:sz w:val="24"/>
+          <w:szCs w:val="24"/>
+        </w:rPr>
+        <w:t xml:space="preserve">Stats: </w:t>
+      </w:r>
+    </w:p>
+    <w:p>
+      <w:pPr>
+        <w:pStyle w:val="ListParagraph"/>
+        <w:numPr>
+          <w:ilvl w:val="0"/>
+          <w:numId w:val="3"/>
+        </w:numPr>
+        <w:spacing w:after="0" w:line="240" w:lineRule="auto"/>
+        <w:rPr>
+          <w:rFonts w:ascii="Calibri" w:eastAsia="Times New Roman" w:hAnsi="Calibri" w:cs="Times New Roman"/>
+          <w:sz w:val="24"/>
+          <w:szCs w:val="24"/>
+        </w:rPr>
+      </w:pPr>
+      <w:r>
+        <w:rPr>
+          <w:rFonts w:ascii="Calibri" w:eastAsia="Times New Roman" w:hAnsi="Calibri" w:cs="Times New Roman"/>
+          <w:sz w:val="24"/>
+          <w:szCs w:val="24"/>
+        </w:rPr>
+        <w:t>Determined there was not enough data in 30 days for it to be usable, made change to 90 days by default for all user stories after conference with PO.</w:t>
+      </w:r>
+    </w:p>
+    <w:p>
+      <w:pPr>
+        <w:pStyle w:val="ListParagraph"/>
+        <w:numPr>
+          <w:ilvl w:val="0"/>
+          <w:numId w:val="3"/>
+        </w:numPr>
+        <w:spacing w:after="0" w:line="240" w:lineRule="auto"/>
+        <w:rPr>
+          <w:rFonts w:ascii="Calibri" w:eastAsia="Times New Roman" w:hAnsi="Calibri" w:cs="Times New Roman"/>
+          <w:sz w:val="24"/>
+          <w:szCs w:val="24"/>
+        </w:rPr>
+      </w:pPr>
+      <w:r>
+        <w:rPr>
+          <w:rFonts w:ascii="Calibri" w:eastAsia="Times New Roman" w:hAnsi="Calibri" w:cs="Times New Roman"/>
+          <w:sz w:val="24"/>
+          <w:szCs w:val="24"/>
+        </w:rPr>
+        <w:t xml:space="preserve">For 117, determined the addition of the food icon to the label did not provide the value the PO was looking for after showing him a demo. </w:t>
+      </w:r>
+    </w:p>
+    <w:p>
+      <w:pPr>
+        <w:pStyle w:val="ListParagraph"/>
+        <w:numPr>
+          <w:ilvl w:val="0"/>
+          <w:numId w:val="3"/>
+        </w:numPr>
+        <w:spacing w:after="0" w:line="240" w:lineRule="auto"/>
+        <w:rPr>
+          <w:rFonts w:ascii="Calibri" w:eastAsia="Times New Roman" w:hAnsi="Calibri" w:cs="Times New Roman"/>
+          <w:sz w:val="24"/>
+          <w:szCs w:val="24"/>
+        </w:rPr>
+      </w:pPr>
+      <w:r>
+        <w:rPr>
+          <w:rFonts w:ascii="Calibri" w:eastAsia="Times New Roman" w:hAnsi="Calibri" w:cs="Times New Roman"/>
+          <w:sz w:val="24"/>
+          <w:szCs w:val="24"/>
+        </w:rPr>
+        <w:t xml:space="preserve">Did not </w:t>
+      </w:r>
+      <w:r>
+        <w:rPr>
+          <w:rFonts w:ascii="Calibri" w:eastAsia="Times New Roman" w:hAnsi="Calibri" w:cs="Times New Roman"/>
+          <w:sz w:val="24"/>
+          <w:szCs w:val="24"/>
+        </w:rPr>
+        <w:t>complete US 112 in this sprint, short one custom monitor</w:t>
+      </w:r>
+    </w:p>
+    <w:p>
+      <w:pPr>
+        <w:pStyle w:val="ListParagraph"/>
+        <w:numPr>
+          <w:ilvl w:val="0"/>
+          <w:numId w:val="3"/>
+        </w:numPr>
+        <w:spacing w:after="0" w:line="240" w:lineRule="auto"/>
+        <w:rPr>
+          <w:rFonts w:ascii="Calibri" w:eastAsia="Times New Roman" w:hAnsi="Calibri" w:cs="Times New Roman"/>
+          <w:sz w:val="24"/>
+          <w:szCs w:val="24"/>
+        </w:rPr>
+      </w:pPr>
+      <w:r>
+        <w:rPr>
+          <w:rFonts w:ascii="Calibri" w:eastAsia="Times New Roman" w:hAnsi="Calibri" w:cs="Times New Roman"/>
+          <w:sz w:val="24"/>
+          <w:szCs w:val="24"/>
+        </w:rPr>
+        <w:t>Earned 9.5</w:t>
+      </w:r>
+      <w:r>
+        <w:rPr>
+          <w:rFonts w:ascii="Calibri" w:eastAsia="Times New Roman" w:hAnsi="Calibri" w:cs="Times New Roman"/>
+          <w:sz w:val="24"/>
+          <w:szCs w:val="24"/>
+        </w:rPr>
+        <w:t xml:space="preserve">, Velocity </w:t>
+      </w:r>
+      <w:r>
+        <w:rPr>
+          <w:rFonts w:ascii="Calibri" w:eastAsia="Times New Roman" w:hAnsi="Calibri" w:cs="Times New Roman"/>
+          <w:sz w:val="24"/>
+          <w:szCs w:val="24"/>
+        </w:rPr>
+        <w:t>is 5.3</w:t>
+      </w:r>
+    </w:p>
+    <w:p>
+      <w:pPr>
+        <w:spacing w:after="0" w:line="240" w:lineRule="auto"/>
+        <w:rPr>
+          <w:rFonts w:ascii="Calibri" w:eastAsia="Times New Roman" w:hAnsi="Calibri" w:cs="Times New Roman"/>
+          <w:sz w:val="24"/>
+          <w:szCs w:val="24"/>
+        </w:rPr>
+      </w:pPr>
+    </w:p>
+    <w:p>
+      <w:pPr>
+        <w:spacing w:after="0" w:line="240" w:lineRule="auto"/>
+        <w:rPr>
+          <w:rFonts w:ascii="Calibri" w:eastAsia="Times New Roman" w:hAnsi="Calibri" w:cs="Times New Roman"/>
+          <w:sz w:val="24"/>
+          <w:szCs w:val="24"/>
+        </w:rPr>
+      </w:pPr>
+    </w:p>
+    <w:p>
+      <w:pPr>
+        <w:spacing w:after="0" w:line="240" w:lineRule="auto"/>
+        <w:rPr>
+          <w:rFonts w:ascii="Calibri" w:eastAsia="Times New Roman" w:hAnsi="Calibri" w:cs="Times New Roman"/>
+          <w:sz w:val="24"/>
+          <w:szCs w:val="24"/>
+        </w:rPr>
+      </w:pPr>
+      <w:r>
+        <w:rPr>
+          <w:rFonts w:ascii="Calibri" w:eastAsia="Times New Roman" w:hAnsi="Calibri" w:cs="Times New Roman"/>
+          <w:sz w:val="24"/>
+          <w:szCs w:val="24"/>
+        </w:rPr>
+        <w:t>Comments from Stakeholders:</w:t>
+      </w:r>
+    </w:p>
+    <w:p>
+      <w:pPr>
+        <w:pStyle w:val="ListParagraph"/>
+        <w:numPr>
+          <w:ilvl w:val="0"/>
+          <w:numId w:val="3"/>
+        </w:numPr>
+        <w:spacing w:after="0" w:line="240" w:lineRule="auto"/>
+        <w:rPr>
+          <w:rFonts w:ascii="Calibri" w:eastAsia="Times New Roman" w:hAnsi="Calibri" w:cs="Times New Roman"/>
+          <w:sz w:val="24"/>
+          <w:szCs w:val="24"/>
+        </w:rPr>
+      </w:pPr>
+      <w:r>
+        <w:rPr>
+          <w:rFonts w:ascii="Calibri" w:eastAsia="Times New Roman" w:hAnsi="Calibri" w:cs="Times New Roman"/>
+          <w:sz w:val="24"/>
+          <w:szCs w:val="24"/>
+        </w:rPr>
+        <w:t>Would like to see affected areas that would be more useful to the community</w:t>
+      </w:r>
+    </w:p>
+    <w:p>
+      <w:pPr>
+        <w:spacing w:after="0" w:line="240" w:lineRule="auto"/>
+        <w:rPr>
+          <w:rFonts w:ascii="Calibri" w:eastAsia="Times New Roman" w:hAnsi="Calibri" w:cs="Times New Roman"/>
+          <w:sz w:val="24"/>
+          <w:szCs w:val="24"/>
+        </w:rPr>
+      </w:pPr>
+    </w:p>
+    <w:p>
+      <w:pPr>
+        <w:spacing w:after="0" w:line="240" w:lineRule="auto"/>
+        <w:rPr>
+          <w:rFonts w:ascii="Calibri" w:eastAsia="Times New Roman" w:hAnsi="Calibri" w:cs="Times New Roman"/>
+          <w:b/>
+          <w:sz w:val="24"/>
+          <w:szCs w:val="24"/>
+        </w:rPr>
+      </w:pPr>
+      <w:r>
+        <w:rPr>
+          <w:rFonts w:ascii="Calibri" w:eastAsia="Times New Roman" w:hAnsi="Calibri" w:cs="Times New Roman"/>
+          <w:b/>
+          <w:sz w:val="24"/>
+          <w:szCs w:val="24"/>
+        </w:rPr>
+        <w:t>Retrospective</w:t>
+      </w:r>
+    </w:p>
+    <w:p>
+      <w:pPr>
+        <w:spacing w:after="0" w:line="240" w:lineRule="auto"/>
+        <w:rPr>
+          <w:rFonts w:ascii="Calibri" w:eastAsia="Times New Roman" w:hAnsi="Calibri" w:cs="Times New Roman"/>
+          <w:sz w:val="24"/>
+          <w:szCs w:val="24"/>
+        </w:rPr>
+      </w:pPr>
+    </w:p>
+    <w:p>
+      <w:pPr>
+        <w:spacing w:after="0" w:line="240" w:lineRule="auto"/>
+        <w:rPr>
+          <w:rFonts w:ascii="Calibri" w:eastAsia="Times New Roman" w:hAnsi="Calibri" w:cs="Times New Roman"/>
+          <w:sz w:val="24"/>
+          <w:szCs w:val="24"/>
+        </w:rPr>
+      </w:pPr>
+      <w:r>
+        <w:rPr>
+          <w:rFonts w:ascii="Calibri" w:eastAsia="Times New Roman" w:hAnsi="Calibri" w:cs="Times New Roman"/>
+          <w:sz w:val="24"/>
+          <w:szCs w:val="24"/>
+        </w:rPr>
+        <w:t>Well:</w:t>
+      </w:r>
+    </w:p>
+    <w:p>
+      <w:pPr>
+        <w:numPr>
+          <w:ilvl w:val="0"/>
+          <w:numId w:val="1"/>
+        </w:numPr>
+        <w:spacing w:before="100" w:beforeAutospacing="1" w:after="100" w:afterAutospacing="1" w:line="240" w:lineRule="auto"/>
+        <w:rPr>
+          <w:rFonts w:ascii="Calibri" w:eastAsia="Times New Roman" w:hAnsi="Calibri" w:cs="Times New Roman"/>
+          <w:color w:val="000000"/>
+          <w:sz w:val="24"/>
+          <w:szCs w:val="24"/>
+        </w:rPr>
+      </w:pPr>
+      <w:r>
+        <w:rPr>
+          <w:rFonts w:ascii="Calibri" w:eastAsia="Times New Roman" w:hAnsi="Calibri" w:cs="Times New Roman"/>
+          <w:color w:val="000000"/>
+          <w:sz w:val="24"/>
+          <w:szCs w:val="24"/>
+        </w:rPr>
+        <w:t>CI finally started working correctly</w:t>
+      </w:r>
+      <w:r>
+        <w:rPr>
+          <w:rFonts w:ascii="Calibri" w:eastAsia="Times New Roman" w:hAnsi="Calibri" w:cs="Times New Roman"/>
+          <w:color w:val="000000"/>
+          <w:sz w:val="24"/>
+          <w:szCs w:val="24"/>
+        </w:rPr>
+        <w:t xml:space="preserve"> the way we meant it to</w:t>
+      </w:r>
+    </w:p>
+    <w:p>
+      <w:pPr>
+        <w:numPr>
+          <w:ilvl w:val="0"/>
+          <w:numId w:val="1"/>
+        </w:numPr>
+        <w:spacing w:before="100" w:beforeAutospacing="1" w:after="100" w:afterAutospacing="1" w:line="240" w:lineRule="auto"/>
+        <w:rPr>
+          <w:rFonts w:ascii="Calibri" w:eastAsia="Times New Roman" w:hAnsi="Calibri" w:cs="Times New Roman"/>
+          <w:color w:val="000000"/>
+          <w:sz w:val="24"/>
+          <w:szCs w:val="24"/>
+        </w:rPr>
+      </w:pPr>
+      <w:r>
+        <w:rPr>
+          <w:rFonts w:ascii="Calibri" w:eastAsia="Times New Roman" w:hAnsi="Calibri" w:cs="Times New Roman"/>
+          <w:color w:val="000000"/>
+          <w:sz w:val="24"/>
+          <w:szCs w:val="24"/>
+        </w:rPr>
+        <w:t>Bootstrap template went well</w:t>
+      </w:r>
+    </w:p>
+    <w:p>
+      <w:pPr>
+        <w:numPr>
+          <w:ilvl w:val="0"/>
+          <w:numId w:val="1"/>
+        </w:numPr>
+        <w:spacing w:before="100" w:beforeAutospacing="1" w:after="100" w:afterAutospacing="1" w:line="240" w:lineRule="auto"/>
+        <w:rPr>
+          <w:rFonts w:ascii="Calibri" w:eastAsia="Times New Roman" w:hAnsi="Calibri" w:cs="Times New Roman"/>
+          <w:color w:val="000000"/>
+          <w:sz w:val="24"/>
+          <w:szCs w:val="24"/>
+        </w:rPr>
+      </w:pPr>
+      <w:r>
+        <w:rPr>
+          <w:rFonts w:ascii="Calibri" w:eastAsia="Times New Roman" w:hAnsi="Calibri" w:cs="Times New Roman"/>
+          <w:color w:val="000000"/>
+          <w:sz w:val="24"/>
+          <w:szCs w:val="24"/>
+        </w:rPr>
+        <w:t>Troubleshooting issues/time boxing really helped</w:t>
+      </w:r>
+    </w:p>
+    <w:p>
+      <w:pPr>
+        <w:numPr>
+          <w:ilvl w:val="0"/>
+          <w:numId w:val="1"/>
+        </w:numPr>
+        <w:spacing w:before="100" w:beforeAutospacing="1" w:after="100" w:afterAutospacing="1" w:line="240" w:lineRule="auto"/>
+        <w:rPr>
+          <w:rFonts w:ascii="Calibri" w:eastAsia="Times New Roman" w:hAnsi="Calibri" w:cs="Times New Roman"/>
+          <w:color w:val="000000"/>
+          <w:sz w:val="24"/>
+          <w:szCs w:val="24"/>
+        </w:rPr>
+      </w:pPr>
+      <w:r>
+        <w:rPr>
+          <w:rFonts w:ascii="Calibri" w:eastAsia="Times New Roman" w:hAnsi="Calibri" w:cs="Times New Roman"/>
+          <w:color w:val="000000"/>
+          <w:sz w:val="24"/>
+          <w:szCs w:val="24"/>
+        </w:rPr>
+        <w:t>Progress!</w:t>
+      </w:r>
+    </w:p>
+    <w:p>
+      <w:pPr>
+        <w:numPr>
+          <w:ilvl w:val="0"/>
+          <w:numId w:val="1"/>
+        </w:numPr>
+        <w:spacing w:before="100" w:beforeAutospacing="1" w:after="100" w:afterAutospacing="1" w:line="240" w:lineRule="auto"/>
+        <w:rPr>
+          <w:rFonts w:ascii="Calibri" w:eastAsia="Times New Roman" w:hAnsi="Calibri" w:cs="Times New Roman"/>
+          <w:color w:val="000000"/>
+          <w:sz w:val="24"/>
+          <w:szCs w:val="24"/>
+        </w:rPr>
+      </w:pPr>
+      <w:r>
+        <w:rPr>
+          <w:rFonts w:ascii="Calibri" w:eastAsia="Times New Roman" w:hAnsi="Calibri" w:cs="Times New Roman"/>
+          <w:color w:val="000000"/>
+          <w:sz w:val="24"/>
+          <w:szCs w:val="24"/>
+        </w:rPr>
+        <w:t>Cohesiveness!</w:t>
+      </w:r>
+    </w:p>
+    <w:p>
+      <w:pPr>
+        <w:spacing w:after="0" w:line="240" w:lineRule="auto"/>
+        <w:rPr>
+          <w:rFonts w:ascii="Calibri" w:eastAsia="Times New Roman" w:hAnsi="Calibri" w:cs="Times New Roman"/>
+          <w:sz w:val="24"/>
+          <w:szCs w:val="24"/>
+        </w:rPr>
+      </w:pPr>
+      <w:r>
+        <w:rPr>
+          <w:rFonts w:ascii="Calibri" w:eastAsia="Times New Roman" w:hAnsi="Calibri" w:cs="Times New Roman"/>
+          <w:sz w:val="24"/>
+          <w:szCs w:val="24"/>
+        </w:rPr>
+        <w:t>Not so well:</w:t>
+      </w:r>
+    </w:p>
+    <w:p>
+      <w:pPr>
+        <w:pStyle w:val="ListParagraph"/>
+        <w:numPr>
+          <w:ilvl w:val="0"/>
+          <w:numId w:val="5"/>
+        </w:numPr>
+        <w:rPr>
+          <w:b/>
+        </w:rPr>
+      </w:pPr>
+      <w:r>
+        <w:t>Didn’t finish one of our user stories</w:t>
+      </w:r>
+    </w:p>
+    <w:p>
+      <w:pPr>
+        <w:pStyle w:val="ListParagraph"/>
+        <w:numPr>
+          <w:ilvl w:val="0"/>
+          <w:numId w:val="5"/>
+        </w:numPr>
+        <w:rPr>
+          <w:b/>
+        </w:rPr>
+      </w:pPr>
+      <w:r>
+        <w:t xml:space="preserve">New technologies </w:t>
+      </w:r>
+    </w:p>
+    <w:p>
+      <w:pPr>
+        <w:rPr>
+          <w:b/>
+        </w:rPr>
+      </w:pPr>
+      <w:r>
+        <w:rPr>
+          <w:b/>
+        </w:rPr>
+        <w:t>Lessons to be implemented in next Sprint:</w:t>
+      </w:r>
+    </w:p>
+    <w:p>
+      <w:pPr>
+        <w:pStyle w:val="ListParagraph"/>
+        <w:numPr>
+          <w:ilvl w:val="0"/>
+          <w:numId w:val="3"/>
+        </w:numPr>
+      </w:pPr>
+      <w:r>
+        <w:t>No changes</w:t>
       </w:r>
     </w:p>
     <w:p>
@@ -2658,6 +3425,119 @@
     </w:lvl>
   </w:abstractNum>
   <w:abstractNum w:abstractNumId="2" w15:restartNumberingAfterBreak="0">
+    <w:nsid w:val="5FAA3528"/>
+    <w:multiLevelType w:val="hybridMultilevel"/>
+    <w:tmpl w:val="E366597E"/>
+    <w:lvl w:ilvl="0" w:tplc="04090001">
+      <w:start w:val="1"/>
+      <w:numFmt w:val="bullet"/>
+      <w:lvlText w:val=""/>
+      <w:lvlJc w:val="left"/>
+      <w:pPr>
+        <w:ind w:left="720" w:hanging="360"/>
+      </w:pPr>
+      <w:rPr>
+        <w:rFonts w:ascii="Symbol" w:hAnsi="Symbol" w:hint="default"/>
+      </w:rPr>
+    </w:lvl>
+    <w:lvl w:ilvl="1" w:tplc="04090003" w:tentative="1">
+      <w:start w:val="1"/>
+      <w:numFmt w:val="bullet"/>
+      <w:lvlText w:val="o"/>
+      <w:lvlJc w:val="left"/>
+      <w:pPr>
+        <w:ind w:left="1440" w:hanging="360"/>
+      </w:pPr>
+      <w:rPr>
+        <w:rFonts w:ascii="Courier New" w:hAnsi="Courier New" w:cs="Courier New" w:hint="default"/>
+      </w:rPr>
+    </w:lvl>
+    <w:lvl w:ilvl="2" w:tplc="04090005" w:tentative="1">
+      <w:start w:val="1"/>
+      <w:numFmt w:val="bullet"/>
+      <w:lvlText w:val=""/>
+      <w:lvlJc w:val="left"/>
+      <w:pPr>
+        <w:ind w:left="2160" w:hanging="360"/>
+      </w:pPr>
+      <w:rPr>
+        <w:rFonts w:ascii="Wingdings" w:hAnsi="Wingdings" w:hint="default"/>
+      </w:rPr>
+    </w:lvl>
+    <w:lvl w:ilvl="3" w:tplc="04090001" w:tentative="1">
+      <w:start w:val="1"/>
+      <w:numFmt w:val="bullet"/>
+      <w:lvlText w:val=""/>
+      <w:lvlJc w:val="left"/>
+      <w:pPr>
+        <w:ind w:left="2880" w:hanging="360"/>
+      </w:pPr>
+      <w:rPr>
+        <w:rFonts w:ascii="Symbol" w:hAnsi="Symbol" w:hint="default"/>
+      </w:rPr>
+    </w:lvl>
+    <w:lvl w:ilvl="4" w:tplc="04090003" w:tentative="1">
+      <w:start w:val="1"/>
+      <w:numFmt w:val="bullet"/>
+      <w:lvlText w:val="o"/>
+      <w:lvlJc w:val="left"/>
+      <w:pPr>
+        <w:ind w:left="3600" w:hanging="360"/>
+      </w:pPr>
+      <w:rPr>
+        <w:rFonts w:ascii="Courier New" w:hAnsi="Courier New" w:cs="Courier New" w:hint="default"/>
+      </w:rPr>
+    </w:lvl>
+    <w:lvl w:ilvl="5" w:tplc="04090005" w:tentative="1">
+      <w:start w:val="1"/>
+      <w:numFmt w:val="bullet"/>
+      <w:lvlText w:val=""/>
+      <w:lvlJc w:val="left"/>
+      <w:pPr>
+        <w:ind w:left="4320" w:hanging="360"/>
+      </w:pPr>
+      <w:rPr>
+        <w:rFonts w:ascii="Wingdings" w:hAnsi="Wingdings" w:hint="default"/>
+      </w:rPr>
+    </w:lvl>
+    <w:lvl w:ilvl="6" w:tplc="04090001" w:tentative="1">
+      <w:start w:val="1"/>
+      <w:numFmt w:val="bullet"/>
+      <w:lvlText w:val=""/>
+      <w:lvlJc w:val="left"/>
+      <w:pPr>
+        <w:ind w:left="5040" w:hanging="360"/>
+      </w:pPr>
+      <w:rPr>
+        <w:rFonts w:ascii="Symbol" w:hAnsi="Symbol" w:hint="default"/>
+      </w:rPr>
+    </w:lvl>
+    <w:lvl w:ilvl="7" w:tplc="04090003" w:tentative="1">
+      <w:start w:val="1"/>
+      <w:numFmt w:val="bullet"/>
+      <w:lvlText w:val="o"/>
+      <w:lvlJc w:val="left"/>
+      <w:pPr>
+        <w:ind w:left="5760" w:hanging="360"/>
+      </w:pPr>
+      <w:rPr>
+        <w:rFonts w:ascii="Courier New" w:hAnsi="Courier New" w:cs="Courier New" w:hint="default"/>
+      </w:rPr>
+    </w:lvl>
+    <w:lvl w:ilvl="8" w:tplc="04090005" w:tentative="1">
+      <w:start w:val="1"/>
+      <w:numFmt w:val="bullet"/>
+      <w:lvlText w:val=""/>
+      <w:lvlJc w:val="left"/>
+      <w:pPr>
+        <w:ind w:left="6480" w:hanging="360"/>
+      </w:pPr>
+      <w:rPr>
+        <w:rFonts w:ascii="Wingdings" w:hAnsi="Wingdings" w:hint="default"/>
+      </w:rPr>
+    </w:lvl>
+  </w:abstractNum>
+  <w:abstractNum w:abstractNumId="3" w15:restartNumberingAfterBreak="0">
     <w:nsid w:val="62D01DEE"/>
     <w:multiLevelType w:val="hybridMultilevel"/>
     <w:tmpl w:val="CF84B97C"/>
@@ -2769,7 +3649,7 @@
       </w:rPr>
     </w:lvl>
   </w:abstractNum>
-  <w:abstractNum w:abstractNumId="3" w15:restartNumberingAfterBreak="0">
+  <w:abstractNum w:abstractNumId="4" w15:restartNumberingAfterBreak="0">
     <w:nsid w:val="755B0785"/>
     <w:multiLevelType w:val="multilevel"/>
     <w:tmpl w:val="460E1796"/>
@@ -2919,7 +3799,7 @@
     </w:lvl>
   </w:abstractNum>
   <w:num w:numId="1">
-    <w:abstractNumId w:val="3"/>
+    <w:abstractNumId w:val="4"/>
   </w:num>
   <w:num w:numId="2">
     <w:abstractNumId w:val="1"/>
@@ -2928,6 +3808,9 @@
     <w:abstractNumId w:val="0"/>
   </w:num>
   <w:num w:numId="4">
+    <w:abstractNumId w:val="3"/>
+  </w:num>
+  <w:num w:numId="5">
     <w:abstractNumId w:val="2"/>
   </w:num>
 </w:numbering>

</xml_diff>